<commit_message>
dec / upt 3
</commit_message>
<xml_diff>
--- a/1sem/Обучение служением/Курсовой Проект Титульник.docx
+++ b/1sem/Обучение служением/Курсовой Проект Титульник.docx
@@ -552,42 +552,9 @@
           <w:rFonts w:ascii="Times New Roman" w:eastAsia="Times New Roman" w:hAnsi="Times New Roman" w:cs="Times New Roman"/>
           <w:color w:val="1A1A1A"/>
           <w:szCs w:val="28"/>
-        </w:rPr>
-      </w:pPr>
-      <w:r>
-        <w:rPr>
-          <w:rFonts w:ascii="Times New Roman" w:eastAsia="Times New Roman" w:hAnsi="Times New Roman" w:cs="Times New Roman"/>
-          <w:color w:val="1A1A1A"/>
-          <w:szCs w:val="28"/>
-        </w:rPr>
-        <w:t>_____________</w:t>
-      </w:r>
-      <w:r>
-        <w:rPr>
-          <w:rFonts w:ascii="Times New Roman" w:eastAsia="Times New Roman" w:hAnsi="Times New Roman" w:cs="Times New Roman"/>
-          <w:color w:val="1A1A1A"/>
-          <w:szCs w:val="28"/>
-        </w:rPr>
-        <w:tab/>
-      </w:r>
-      <w:proofErr w:type="spellStart"/>
-      <w:r>
-        <w:rPr>
-          <w:rFonts w:ascii="Times New Roman" w:eastAsia="Times New Roman" w:hAnsi="Times New Roman" w:cs="Times New Roman"/>
-          <w:color w:val="1A1A1A"/>
-          <w:szCs w:val="28"/>
-        </w:rPr>
-        <w:t>Хитрин</w:t>
-      </w:r>
-      <w:proofErr w:type="spellEnd"/>
-      <w:r>
-        <w:rPr>
-          <w:rFonts w:ascii="Times New Roman" w:eastAsia="Times New Roman" w:hAnsi="Times New Roman" w:cs="Times New Roman"/>
-          <w:color w:val="1A1A1A"/>
-          <w:szCs w:val="28"/>
-        </w:rPr>
-        <w:t xml:space="preserve"> Артём Сергеевич</w:t>
-      </w:r>
+          <w:lang w:val="en-US"/>
+        </w:rPr>
+      </w:pPr>
     </w:p>
     <w:p>
       <w:pPr>
@@ -598,6 +565,7 @@
           <w:rFonts w:ascii="Times New Roman" w:eastAsia="Times New Roman" w:hAnsi="Times New Roman" w:cs="Times New Roman"/>
           <w:color w:val="1A1A1A"/>
           <w:szCs w:val="28"/>
+          <w:lang w:val="en-US"/>
         </w:rPr>
       </w:pPr>
     </w:p>

</xml_diff>

<commit_message>
dec / upt 5
</commit_message>
<xml_diff>
--- a/1sem/Обучение служением/Курсовой Проект Титульник.docx
+++ b/1sem/Обучение служением/Курсовой Проект Титульник.docx
@@ -355,7 +355,7 @@
     <w:p>
       <w:pPr>
         <w:spacing w:line="360" w:lineRule="auto"/>
-        <w:ind w:firstLine="709"/>
+        <w:ind w:firstLine="426"/>
         <w:jc w:val="both"/>
         <w:rPr>
           <w:rFonts w:ascii="Times New Roman" w:eastAsia="Times New Roman" w:hAnsi="Times New Roman" w:cs="Times New Roman"/>
@@ -552,7 +552,6 @@
           <w:rFonts w:ascii="Times New Roman" w:eastAsia="Times New Roman" w:hAnsi="Times New Roman" w:cs="Times New Roman"/>
           <w:color w:val="1A1A1A"/>
           <w:szCs w:val="28"/>
-          <w:lang w:val="en-US"/>
         </w:rPr>
       </w:pPr>
     </w:p>
@@ -565,7 +564,6 @@
           <w:rFonts w:ascii="Times New Roman" w:eastAsia="Times New Roman" w:hAnsi="Times New Roman" w:cs="Times New Roman"/>
           <w:color w:val="1A1A1A"/>
           <w:szCs w:val="28"/>
-          <w:lang w:val="en-US"/>
         </w:rPr>
       </w:pPr>
     </w:p>
@@ -573,7 +571,7 @@
       <w:pPr>
         <w:shd w:val="clear" w:color="auto" w:fill="FFFFFF"/>
         <w:spacing w:before="240"/>
-        <w:ind w:firstLine="993"/>
+        <w:ind w:firstLine="426"/>
         <w:jc w:val="both"/>
         <w:rPr>
           <w:rFonts w:ascii="Times New Roman" w:eastAsia="Times New Roman" w:hAnsi="Times New Roman" w:cs="Times New Roman"/>
@@ -636,7 +634,7 @@
       <w:pPr>
         <w:shd w:val="clear" w:color="auto" w:fill="FFFFFF"/>
         <w:spacing w:before="240"/>
-        <w:ind w:firstLine="993"/>
+        <w:ind w:firstLine="426"/>
         <w:jc w:val="both"/>
         <w:rPr>
           <w:rFonts w:ascii="Times New Roman" w:eastAsia="Times New Roman" w:hAnsi="Times New Roman" w:cs="Times New Roman"/>
@@ -706,38 +704,30 @@
           <w:color w:val="1A1A1A"/>
           <w:szCs w:val="28"/>
         </w:rPr>
-        <w:t>____</w:t>
-      </w:r>
-      <w:r>
-        <w:rPr>
-          <w:rFonts w:ascii="Times New Roman" w:eastAsia="Times New Roman" w:hAnsi="Times New Roman" w:cs="Times New Roman"/>
-          <w:color w:val="1A1A1A"/>
-          <w:szCs w:val="28"/>
-        </w:rPr>
-        <w:t>______</w:t>
-      </w:r>
-      <w:r>
-        <w:rPr>
-          <w:rFonts w:ascii="Times New Roman" w:eastAsia="Times New Roman" w:hAnsi="Times New Roman" w:cs="Times New Roman"/>
-          <w:color w:val="1A1A1A"/>
-          <w:szCs w:val="28"/>
-        </w:rPr>
-        <w:t>_____</w:t>
-      </w:r>
-      <w:r>
-        <w:rPr>
-          <w:rFonts w:ascii="Times New Roman" w:eastAsia="Times New Roman" w:hAnsi="Times New Roman" w:cs="Times New Roman"/>
-          <w:color w:val="1A1A1A"/>
-          <w:szCs w:val="28"/>
-        </w:rPr>
-        <w:t>_________</w:t>
+        <w:t>Солонюк</w:t>
+      </w:r>
+      <w:r>
+        <w:rPr>
+          <w:rFonts w:ascii="Times New Roman" w:eastAsia="Times New Roman" w:hAnsi="Times New Roman" w:cs="Times New Roman"/>
+          <w:color w:val="1A1A1A"/>
+          <w:szCs w:val="28"/>
+        </w:rPr>
+        <w:t xml:space="preserve"> </w:t>
+      </w:r>
+      <w:r>
+        <w:rPr>
+          <w:rFonts w:ascii="Times New Roman" w:eastAsia="Times New Roman" w:hAnsi="Times New Roman" w:cs="Times New Roman"/>
+          <w:color w:val="1A1A1A"/>
+          <w:szCs w:val="28"/>
+        </w:rPr>
+        <w:t>Александр Анатольевич</w:t>
       </w:r>
     </w:p>
     <w:p>
       <w:pPr>
         <w:shd w:val="clear" w:color="auto" w:fill="FFFFFF"/>
         <w:spacing w:before="240"/>
-        <w:ind w:firstLine="993"/>
+        <w:ind w:firstLine="426"/>
         <w:jc w:val="both"/>
         <w:rPr>
           <w:rFonts w:ascii="Times New Roman" w:eastAsia="Times New Roman" w:hAnsi="Times New Roman" w:cs="Times New Roman"/>
@@ -751,23 +741,62 @@
           <w:color w:val="1A1A1A"/>
           <w:szCs w:val="28"/>
         </w:rPr>
-        <w:t>Оценка ____________</w:t>
-      </w:r>
-      <w:r>
-        <w:rPr>
-          <w:rFonts w:ascii="Times New Roman" w:eastAsia="Times New Roman" w:hAnsi="Times New Roman" w:cs="Times New Roman"/>
-          <w:color w:val="1A1A1A"/>
-          <w:szCs w:val="28"/>
-        </w:rPr>
-        <w:tab/>
-      </w:r>
-      <w:r>
-        <w:rPr>
-          <w:rFonts w:ascii="Times New Roman" w:eastAsia="Times New Roman" w:hAnsi="Times New Roman" w:cs="Times New Roman"/>
-          <w:color w:val="1A1A1A"/>
-          <w:szCs w:val="28"/>
-        </w:rPr>
-        <w:tab/>
+        <w:t>Оценка</w:t>
+      </w:r>
+      <w:r>
+        <w:rPr>
+          <w:rFonts w:ascii="Times New Roman" w:eastAsia="Times New Roman" w:hAnsi="Times New Roman" w:cs="Times New Roman"/>
+          <w:color w:val="1A1A1A"/>
+          <w:szCs w:val="28"/>
+        </w:rPr>
+        <w:tab/>
+      </w:r>
+      <w:r>
+        <w:rPr>
+          <w:rFonts w:ascii="Times New Roman" w:eastAsia="Times New Roman" w:hAnsi="Times New Roman" w:cs="Times New Roman"/>
+          <w:color w:val="1A1A1A"/>
+          <w:szCs w:val="28"/>
+        </w:rPr>
+        <w:tab/>
+      </w:r>
+      <w:r>
+        <w:rPr>
+          <w:rFonts w:ascii="Times New Roman" w:eastAsia="Times New Roman" w:hAnsi="Times New Roman" w:cs="Times New Roman"/>
+          <w:color w:val="1A1A1A"/>
+          <w:szCs w:val="28"/>
+        </w:rPr>
+        <w:tab/>
+      </w:r>
+      <w:r>
+        <w:rPr>
+          <w:rFonts w:ascii="Times New Roman" w:eastAsia="Times New Roman" w:hAnsi="Times New Roman" w:cs="Times New Roman"/>
+          <w:color w:val="1A1A1A"/>
+          <w:szCs w:val="28"/>
+        </w:rPr>
+        <w:t>____________</w:t>
+      </w:r>
+      <w:r>
+        <w:rPr>
+          <w:rFonts w:ascii="Times New Roman" w:eastAsia="Times New Roman" w:hAnsi="Times New Roman" w:cs="Times New Roman"/>
+          <w:color w:val="1A1A1A"/>
+          <w:szCs w:val="28"/>
+        </w:rPr>
+        <w:t>_</w:t>
+      </w:r>
+      <w:r>
+        <w:rPr>
+          <w:rFonts w:ascii="Times New Roman" w:eastAsia="Times New Roman" w:hAnsi="Times New Roman" w:cs="Times New Roman"/>
+          <w:color w:val="1A1A1A"/>
+          <w:szCs w:val="28"/>
+        </w:rPr>
+        <w:tab/>
+      </w:r>
+      <w:r>
+        <w:rPr>
+          <w:rFonts w:ascii="Times New Roman" w:eastAsia="Times New Roman" w:hAnsi="Times New Roman" w:cs="Times New Roman"/>
+          <w:color w:val="1A1A1A"/>
+          <w:szCs w:val="28"/>
+        </w:rPr>
         <w:t>Дата защиты «_</w:t>
       </w:r>
       <w:r>
@@ -1493,7 +1522,6 @@
   <w:style w:type="character" w:default="1" w:styleId="a0">
     <w:name w:val="Default Paragraph Font"/>
     <w:uiPriority w:val="1"/>
-    <w:semiHidden/>
     <w:unhideWhenUsed/>
   </w:style>
   <w:style w:type="table" w:default="1" w:styleId="a1">

</xml_diff>